<commit_message>
Added more material for the micro front ends
</commit_message>
<xml_diff>
--- a/Micro Frontends For Mobile.docx
+++ b/Micro Frontends For Mobile.docx
@@ -64,8 +64,808 @@
         <w:rPr>
           <w:b/>
           <w:bCs/>
-          <w:sz w:val="24"/>
-          <w:szCs w:val="24"/>
+          <w:lang w:val="en-US"/>
+        </w:rPr>
+      </w:pPr>
+      <w:r>
+        <w:rPr>
+          <w:b/>
+          <w:bCs/>
+          <w:lang w:val="en-US"/>
+        </w:rPr>
+        <w:t>What is Micro Frontends (MFE</w:t>
+      </w:r>
+      <w:proofErr w:type="gramStart"/>
+      <w:r>
+        <w:rPr>
+          <w:b/>
+          <w:bCs/>
+          <w:lang w:val="en-US"/>
+        </w:rPr>
+        <w:t>) ?</w:t>
+      </w:r>
+      <w:proofErr w:type="gramEnd"/>
+    </w:p>
+    <w:p>
+      <w:pPr>
+        <w:rPr>
+          <w:b/>
+          <w:bCs/>
+          <w:lang w:val="en-US"/>
+        </w:rPr>
+      </w:pPr>
+    </w:p>
+    <w:p>
+      <w:pPr>
+        <w:rPr>
+          <w:b/>
+          <w:bCs/>
+          <w:lang w:val="en-US"/>
+        </w:rPr>
+      </w:pPr>
+      <w:r>
+        <w:rPr>
+          <w:b/>
+          <w:bCs/>
+          <w:lang w:val="en-US"/>
+        </w:rPr>
+        <w:t xml:space="preserve">Understanding The Concept </w:t>
+      </w:r>
+      <w:proofErr w:type="gramStart"/>
+      <w:r>
+        <w:rPr>
+          <w:b/>
+          <w:bCs/>
+          <w:lang w:val="en-US"/>
+        </w:rPr>
+        <w:t>Of</w:t>
+      </w:r>
+      <w:proofErr w:type="gramEnd"/>
+      <w:r>
+        <w:rPr>
+          <w:b/>
+          <w:bCs/>
+          <w:lang w:val="en-US"/>
+        </w:rPr>
+        <w:t xml:space="preserve"> Micro-services That Applies To MFEs</w:t>
+      </w:r>
+    </w:p>
+    <w:p>
+      <w:pPr>
+        <w:rPr>
+          <w:lang w:val="en-US"/>
+        </w:rPr>
+      </w:pPr>
+      <w:r>
+        <w:rPr>
+          <w:lang w:val="en-US"/>
+        </w:rPr>
+        <w:t xml:space="preserve">MFEs use the same concept of micro-services but in terms of developing the front-end. For understanding purposes, </w:t>
+      </w:r>
+      <w:proofErr w:type="gramStart"/>
+      <w:r>
+        <w:rPr>
+          <w:lang w:val="en-US"/>
+        </w:rPr>
+        <w:t>lets</w:t>
+      </w:r>
+      <w:proofErr w:type="gramEnd"/>
+      <w:r>
+        <w:rPr>
+          <w:lang w:val="en-US"/>
+        </w:rPr>
+        <w:t xml:space="preserve"> get a basic understanding of what micro-services </w:t>
+      </w:r>
+      <w:proofErr w:type="gramStart"/>
+      <w:r>
+        <w:rPr>
+          <w:lang w:val="en-US"/>
+        </w:rPr>
+        <w:t>actually are</w:t>
+      </w:r>
+      <w:proofErr w:type="gramEnd"/>
+      <w:r>
+        <w:rPr>
+          <w:lang w:val="en-US"/>
+        </w:rPr>
+        <w:t xml:space="preserve">. Micro-services is an architectural and organizational approach to software development where the software is broken down into smaller independent services that communicate over well structured APIs. For </w:t>
+      </w:r>
+      <w:proofErr w:type="gramStart"/>
+      <w:r>
+        <w:rPr>
+          <w:lang w:val="en-US"/>
+        </w:rPr>
+        <w:t>example</w:t>
+      </w:r>
+      <w:proofErr w:type="gramEnd"/>
+      <w:r>
+        <w:rPr>
+          <w:lang w:val="en-US"/>
+        </w:rPr>
+        <w:t xml:space="preserve"> imagine an online commerce store which sells clothing, naturally this site will offer various different services like user authentication, </w:t>
+      </w:r>
+      <w:r>
+        <w:rPr>
+          <w:lang w:val="en-US"/>
+        </w:rPr>
+        <w:t>cart management</w:t>
+      </w:r>
+      <w:r>
+        <w:rPr>
+          <w:lang w:val="en-US"/>
+        </w:rPr>
+        <w:t xml:space="preserve">, processing transaction </w:t>
+      </w:r>
+      <w:proofErr w:type="spellStart"/>
+      <w:r>
+        <w:rPr>
+          <w:lang w:val="en-US"/>
+        </w:rPr>
+        <w:t>etc</w:t>
+      </w:r>
+      <w:proofErr w:type="spellEnd"/>
+      <w:r>
+        <w:rPr>
+          <w:lang w:val="en-US"/>
+        </w:rPr>
+        <w:t xml:space="preserve"> and each one is known as a “service”. In the micro-services context, each of these services work independently and communicate with each other via APIs. </w:t>
+      </w:r>
+      <w:proofErr w:type="gramStart"/>
+      <w:r>
+        <w:rPr>
+          <w:lang w:val="en-US"/>
+        </w:rPr>
+        <w:t>Lets</w:t>
+      </w:r>
+      <w:proofErr w:type="gramEnd"/>
+      <w:r>
+        <w:rPr>
+          <w:lang w:val="en-US"/>
+        </w:rPr>
+        <w:t xml:space="preserve"> get a better understanding of how APIs work before we continue.</w:t>
+      </w:r>
+    </w:p>
+    <w:p>
+      <w:pPr>
+        <w:rPr>
+          <w:lang w:val="en-US"/>
+        </w:rPr>
+      </w:pPr>
+    </w:p>
+    <w:p>
+      <w:pPr>
+        <w:rPr>
+          <w:b/>
+          <w:bCs/>
+          <w:lang w:val="en-US"/>
+        </w:rPr>
+      </w:pPr>
+      <w:r>
+        <w:rPr>
+          <w:b/>
+          <w:bCs/>
+          <w:lang w:val="en-US"/>
+        </w:rPr>
+        <w:t xml:space="preserve">How </w:t>
+      </w:r>
+      <w:r>
+        <w:rPr>
+          <w:b/>
+          <w:bCs/>
+          <w:lang w:val="en-US"/>
+        </w:rPr>
+        <w:t xml:space="preserve">Do APIs </w:t>
+      </w:r>
+      <w:r>
+        <w:rPr>
+          <w:b/>
+          <w:bCs/>
+          <w:lang w:val="en-US"/>
+        </w:rPr>
+        <w:t xml:space="preserve">(Application Programming Interface) </w:t>
+      </w:r>
+      <w:r>
+        <w:rPr>
+          <w:b/>
+          <w:bCs/>
+          <w:lang w:val="en-US"/>
+        </w:rPr>
+        <w:t>Work?</w:t>
+      </w:r>
+    </w:p>
+    <w:p>
+      <w:pPr>
+        <w:rPr>
+          <w:b/>
+          <w:bCs/>
+          <w:lang w:val="en-US"/>
+        </w:rPr>
+      </w:pPr>
+      <w:r>
+        <w:rPr>
+          <w:lang w:val="en-US"/>
+        </w:rPr>
+        <w:t xml:space="preserve">When it comes to APIs, there </w:t>
+      </w:r>
+      <w:proofErr w:type="gramStart"/>
+      <w:r>
+        <w:rPr>
+          <w:lang w:val="en-US"/>
+        </w:rPr>
+        <w:t>are  a</w:t>
+      </w:r>
+      <w:proofErr w:type="gramEnd"/>
+      <w:r>
+        <w:rPr>
+          <w:lang w:val="en-US"/>
+        </w:rPr>
+        <w:t xml:space="preserve"> few things that must be present in order for it to be complete and these include a </w:t>
+      </w:r>
+      <w:r>
+        <w:rPr>
+          <w:b/>
+          <w:bCs/>
+          <w:lang w:val="en-US"/>
+        </w:rPr>
+        <w:t xml:space="preserve">Client, </w:t>
+      </w:r>
+      <w:r>
+        <w:rPr>
+          <w:lang w:val="en-US"/>
+        </w:rPr>
+        <w:t xml:space="preserve">a </w:t>
+      </w:r>
+      <w:r>
+        <w:rPr>
+          <w:b/>
+          <w:bCs/>
+          <w:lang w:val="en-US"/>
+        </w:rPr>
+        <w:t xml:space="preserve">Server, Endpoints, Requests </w:t>
+      </w:r>
+      <w:r>
+        <w:rPr>
+          <w:lang w:val="en-US"/>
+        </w:rPr>
+        <w:t xml:space="preserve">and </w:t>
+      </w:r>
+      <w:r>
+        <w:rPr>
+          <w:b/>
+          <w:bCs/>
+          <w:lang w:val="en-US"/>
+        </w:rPr>
+        <w:t>Responses.</w:t>
+      </w:r>
+    </w:p>
+    <w:p>
+      <w:pPr>
+        <w:rPr>
+          <w:b/>
+          <w:bCs/>
+          <w:lang w:val="en-US"/>
+        </w:rPr>
+      </w:pPr>
+    </w:p>
+    <w:p>
+      <w:pPr>
+        <w:rPr>
+          <w:lang w:val="en-US"/>
+        </w:rPr>
+      </w:pPr>
+      <w:r>
+        <w:rPr>
+          <w:b/>
+          <w:bCs/>
+          <w:lang w:val="en-US"/>
+        </w:rPr>
+        <w:t xml:space="preserve">Client – </w:t>
+      </w:r>
+      <w:r>
+        <w:rPr>
+          <w:lang w:val="en-US"/>
+        </w:rPr>
+        <w:t>The client refers to the application that initiates the request.</w:t>
+      </w:r>
+    </w:p>
+    <w:p>
+      <w:pPr>
+        <w:rPr>
+          <w:lang w:val="en-US"/>
+        </w:rPr>
+      </w:pPr>
+      <w:r>
+        <w:rPr>
+          <w:b/>
+          <w:bCs/>
+          <w:lang w:val="en-US"/>
+        </w:rPr>
+        <w:t xml:space="preserve">Server – </w:t>
+      </w:r>
+      <w:r>
+        <w:rPr>
+          <w:lang w:val="en-US"/>
+        </w:rPr>
+        <w:t>Another application that receives the request from the client application and this provides the response to that request.</w:t>
+      </w:r>
+    </w:p>
+    <w:p>
+      <w:pPr>
+        <w:rPr>
+          <w:lang w:val="en-US"/>
+        </w:rPr>
+      </w:pPr>
+      <w:r>
+        <w:rPr>
+          <w:b/>
+          <w:bCs/>
+          <w:lang w:val="en-US"/>
+        </w:rPr>
+        <w:t xml:space="preserve">Endpoints </w:t>
+      </w:r>
+      <w:r>
+        <w:rPr>
+          <w:b/>
+          <w:bCs/>
+          <w:lang w:val="en-US"/>
+        </w:rPr>
+        <w:t xml:space="preserve">– </w:t>
+      </w:r>
+      <w:r>
+        <w:rPr>
+          <w:lang w:val="en-US"/>
+        </w:rPr>
+        <w:t xml:space="preserve">This refers to the specific address </w:t>
+      </w:r>
+      <w:proofErr w:type="gramStart"/>
+      <w:r>
+        <w:rPr>
+          <w:lang w:val="en-US"/>
+        </w:rPr>
+        <w:t>that  the</w:t>
+      </w:r>
+      <w:proofErr w:type="gramEnd"/>
+      <w:r>
+        <w:rPr>
+          <w:lang w:val="en-US"/>
+        </w:rPr>
+        <w:t xml:space="preserve"> client can access through the API.</w:t>
+      </w:r>
+    </w:p>
+    <w:p>
+      <w:pPr>
+        <w:rPr>
+          <w:lang w:val="en-US"/>
+        </w:rPr>
+      </w:pPr>
+      <w:r>
+        <w:rPr>
+          <w:b/>
+          <w:bCs/>
+          <w:lang w:val="en-US"/>
+        </w:rPr>
+        <w:t xml:space="preserve">Requests </w:t>
+      </w:r>
+      <w:r>
+        <w:rPr>
+          <w:b/>
+          <w:bCs/>
+          <w:lang w:val="en-US"/>
+        </w:rPr>
+        <w:t>–</w:t>
+      </w:r>
+      <w:r>
+        <w:rPr>
+          <w:b/>
+          <w:bCs/>
+          <w:lang w:val="en-US"/>
+        </w:rPr>
+        <w:t xml:space="preserve"> </w:t>
+      </w:r>
+      <w:r>
+        <w:rPr>
+          <w:lang w:val="en-US"/>
+        </w:rPr>
+        <w:t>This refers to the specific request that the client application is sending over to the server application.</w:t>
+      </w:r>
+    </w:p>
+    <w:p>
+      <w:pPr>
+        <w:rPr>
+          <w:lang w:val="en-US"/>
+        </w:rPr>
+      </w:pPr>
+      <w:r>
+        <w:rPr>
+          <w:b/>
+          <w:bCs/>
+          <w:lang w:val="en-US"/>
+        </w:rPr>
+        <w:t xml:space="preserve">Responses </w:t>
+      </w:r>
+      <w:r>
+        <w:rPr>
+          <w:b/>
+          <w:bCs/>
+          <w:lang w:val="en-US"/>
+        </w:rPr>
+        <w:t>–</w:t>
+      </w:r>
+      <w:r>
+        <w:rPr>
+          <w:b/>
+          <w:bCs/>
+          <w:lang w:val="en-US"/>
+        </w:rPr>
+        <w:t xml:space="preserve"> </w:t>
+      </w:r>
+      <w:r>
+        <w:rPr>
+          <w:lang w:val="en-US"/>
+        </w:rPr>
+        <w:t>These refer to the responses or in essence, the answers (data) to the requests that was sent from the client application to the server application.</w:t>
+      </w:r>
+    </w:p>
+    <w:p>
+      <w:pPr>
+        <w:rPr>
+          <w:lang w:val="en-US"/>
+        </w:rPr>
+      </w:pPr>
+    </w:p>
+    <w:p>
+      <w:pPr>
+        <w:rPr>
+          <w:lang w:val="en-US"/>
+        </w:rPr>
+      </w:pPr>
+      <w:proofErr w:type="gramStart"/>
+      <w:r>
+        <w:rPr>
+          <w:lang w:val="en-US"/>
+        </w:rPr>
+        <w:t>So</w:t>
+      </w:r>
+      <w:proofErr w:type="gramEnd"/>
+      <w:r>
+        <w:rPr>
+          <w:lang w:val="en-US"/>
+        </w:rPr>
+        <w:t xml:space="preserve"> when it comes to communication via API this happens via a </w:t>
+      </w:r>
+      <w:r>
+        <w:rPr>
+          <w:b/>
+          <w:bCs/>
+          <w:lang w:val="en-US"/>
+        </w:rPr>
+        <w:t>request response model</w:t>
+      </w:r>
+      <w:r>
+        <w:rPr>
+          <w:lang w:val="en-US"/>
+        </w:rPr>
+        <w:t xml:space="preserve"> where one application is sending requests to different applications and these applications are sending responses to the application requesting the response. </w:t>
+      </w:r>
+      <w:r>
+        <w:rPr>
+          <w:lang w:val="en-US"/>
+        </w:rPr>
+        <w:t xml:space="preserve">This </w:t>
+      </w:r>
+      <w:r>
+        <w:rPr>
+          <w:b/>
+          <w:bCs/>
+          <w:lang w:val="en-US"/>
+        </w:rPr>
+        <w:t>communication is also done following a set of definitions and protocols</w:t>
+      </w:r>
+      <w:r>
+        <w:rPr>
+          <w:lang w:val="en-US"/>
+        </w:rPr>
+        <w:t>.</w:t>
+      </w:r>
+    </w:p>
+    <w:p>
+      <w:pPr>
+        <w:rPr>
+          <w:lang w:val="en-US"/>
+        </w:rPr>
+      </w:pPr>
+    </w:p>
+    <w:p>
+      <w:pPr>
+        <w:rPr>
+          <w:b/>
+          <w:bCs/>
+          <w:lang w:val="en-US"/>
+        </w:rPr>
+      </w:pPr>
+      <w:r>
+        <w:rPr>
+          <w:b/>
+          <w:bCs/>
+          <w:lang w:val="en-US"/>
+        </w:rPr>
+        <w:t xml:space="preserve">Example of API usage from </w:t>
+      </w:r>
+      <w:hyperlink r:id="rId5" w:anchor=":~:text=APIs%20are%20mechanisms%20that%20enable,weather%20updates%20on%20your%20phone." w:history="1">
+        <w:r>
+          <w:rPr>
+            <w:rStyle w:val="Hyperlink"/>
+            <w:b/>
+            <w:bCs/>
+            <w:lang w:val="en-US"/>
+          </w:rPr>
+          <w:t xml:space="preserve">amazon </w:t>
+        </w:r>
+        <w:proofErr w:type="spellStart"/>
+        <w:r>
+          <w:rPr>
+            <w:rStyle w:val="Hyperlink"/>
+            <w:b/>
+            <w:bCs/>
+            <w:lang w:val="en-US"/>
+          </w:rPr>
+          <w:t>aws</w:t>
+        </w:r>
+        <w:proofErr w:type="spellEnd"/>
+        <w:r>
+          <w:rPr>
+            <w:rStyle w:val="Hyperlink"/>
+            <w:b/>
+            <w:bCs/>
+            <w:lang w:val="en-US"/>
+          </w:rPr>
+          <w:t xml:space="preserve"> docum</w:t>
+        </w:r>
+        <w:r>
+          <w:rPr>
+            <w:rStyle w:val="Hyperlink"/>
+            <w:b/>
+            <w:bCs/>
+            <w:lang w:val="en-US"/>
+          </w:rPr>
+          <w:t>e</w:t>
+        </w:r>
+        <w:r>
+          <w:rPr>
+            <w:rStyle w:val="Hyperlink"/>
+            <w:b/>
+            <w:bCs/>
+            <w:lang w:val="en-US"/>
+          </w:rPr>
+          <w:t>ntation</w:t>
+        </w:r>
+      </w:hyperlink>
+      <w:r>
+        <w:rPr>
+          <w:b/>
+          <w:bCs/>
+          <w:lang w:val="en-US"/>
+        </w:rPr>
+        <w:t xml:space="preserve"> :</w:t>
+      </w:r>
+    </w:p>
+    <w:p>
+      <w:r>
+        <w:t xml:space="preserve">API architecture is usually explained in terms of client and server. The application sending the request is called the client, and the application sending the response is called the server. </w:t>
+      </w:r>
+      <w:proofErr w:type="gramStart"/>
+      <w:r>
+        <w:t>So</w:t>
+      </w:r>
+      <w:proofErr w:type="gramEnd"/>
+      <w:r>
+        <w:t xml:space="preserve"> in </w:t>
+      </w:r>
+      <w:r>
+        <w:lastRenderedPageBreak/>
+        <w:t>the weather example, the bureau’s weather database is the server, and the mobile app is the client. </w:t>
+      </w:r>
+    </w:p>
+    <w:p>
+      <w:r>
+        <w:t xml:space="preserve">There are also </w:t>
+      </w:r>
+      <w:proofErr w:type="gramStart"/>
+      <w:r>
+        <w:t>various different</w:t>
+      </w:r>
+      <w:proofErr w:type="gramEnd"/>
+      <w:r>
+        <w:t xml:space="preserve"> types of APIs which can be used for different purposes. The following are the different types of APIs that are available as of right now.</w:t>
+      </w:r>
+    </w:p>
+    <w:p/>
+    <w:p>
+      <w:r>
+        <w:rPr>
+          <w:b/>
+          <w:bCs/>
+        </w:rPr>
+        <w:t xml:space="preserve">Private API – </w:t>
+      </w:r>
+      <w:r>
+        <w:t xml:space="preserve">Internal only to an enterprise and used for connecting systems and applications used within an organization or within a business. </w:t>
+      </w:r>
+    </w:p>
+    <w:p>
+      <w:r>
+        <w:rPr>
+          <w:b/>
+          <w:bCs/>
+        </w:rPr>
+        <w:t xml:space="preserve">Public API </w:t>
+      </w:r>
+      <w:r>
+        <w:rPr>
+          <w:b/>
+          <w:bCs/>
+        </w:rPr>
+        <w:t>–</w:t>
+      </w:r>
+      <w:r>
+        <w:rPr>
+          <w:b/>
+          <w:bCs/>
+        </w:rPr>
+        <w:t xml:space="preserve"> </w:t>
+      </w:r>
+      <w:r>
+        <w:t>These APIs are open to the public and can be used by anyone, most of the time these APIs are free to use but in some cases a subscription or payment may be required. A good example of this could be the google maps API which is open and accessible to everyone to use for free.</w:t>
+      </w:r>
+    </w:p>
+    <w:p>
+      <w:r>
+        <w:rPr>
+          <w:b/>
+          <w:bCs/>
+        </w:rPr>
+        <w:t xml:space="preserve">Partner API </w:t>
+      </w:r>
+      <w:r>
+        <w:rPr>
+          <w:b/>
+          <w:bCs/>
+        </w:rPr>
+        <w:t>–</w:t>
+      </w:r>
+      <w:r>
+        <w:rPr>
+          <w:b/>
+          <w:bCs/>
+        </w:rPr>
+        <w:t xml:space="preserve"> </w:t>
+      </w:r>
+      <w:r>
+        <w:t xml:space="preserve">These APIs are exclusive within partner companies, for instance if company X has a partnership with company </w:t>
+      </w:r>
+      <w:proofErr w:type="gramStart"/>
+      <w:r>
+        <w:t>Y</w:t>
+      </w:r>
+      <w:proofErr w:type="gramEnd"/>
+      <w:r>
+        <w:t xml:space="preserve"> then the APIs under company X will be available to be used by company Y as there exists a partnership between them and these APIs will not be available to anyone else.</w:t>
+      </w:r>
+    </w:p>
+    <w:p>
+      <w:r>
+        <w:rPr>
+          <w:b/>
+          <w:bCs/>
+        </w:rPr>
+        <w:t xml:space="preserve">Composite API </w:t>
+      </w:r>
+      <w:r>
+        <w:rPr>
+          <w:b/>
+          <w:bCs/>
+        </w:rPr>
+        <w:t>–</w:t>
+      </w:r>
+      <w:r>
+        <w:rPr>
+          <w:b/>
+          <w:bCs/>
+        </w:rPr>
+        <w:t xml:space="preserve"> </w:t>
+      </w:r>
+      <w:r>
+        <w:t>A more unique case where two or more API needs to be working together to address a complex request from the client application hence this is called a composite API.</w:t>
+      </w:r>
+    </w:p>
+    <w:p/>
+    <w:p>
+      <w:pPr>
+        <w:rPr>
+          <w:b/>
+          <w:bCs/>
+        </w:rPr>
+      </w:pPr>
+      <w:r>
+        <w:rPr>
+          <w:b/>
+          <w:bCs/>
+        </w:rPr>
+        <w:t>So How Do Micro-Frontends Work?</w:t>
+      </w:r>
+    </w:p>
+    <w:p>
+      <w:r>
+        <w:t xml:space="preserve">Now that we have a comprehensive understanding of micro-services and how APIs work, </w:t>
+      </w:r>
+      <w:proofErr w:type="spellStart"/>
+      <w:r>
+        <w:t>lets</w:t>
+      </w:r>
+      <w:proofErr w:type="spellEnd"/>
+      <w:r>
+        <w:t xml:space="preserve"> see how this understanding will help in aiding us understand how micro-frontends work.  Initially when frontend development was a thing, most teams adopted a monolithic architecture approach when it came to development which might have been applicable back then but since the emergence of the micro-service architecture, development of </w:t>
+      </w:r>
+      <w:proofErr w:type="gramStart"/>
+      <w:r>
+        <w:t>front-ends</w:t>
+      </w:r>
+      <w:proofErr w:type="gramEnd"/>
+      <w:r>
+        <w:t xml:space="preserve"> has taken this approach as well. When it comes to micro-frontends, this breaks modern web pages into pages and feature slices and each feature is owned by a different team. For instance, in a homepage of an e-commerce website, there are product displays and product descriptions, team A could own the product displays and work on it and team B could own the product descriptions portion and work on it independently without having to rely on each other. </w:t>
+      </w:r>
+      <w:proofErr w:type="gramStart"/>
+      <w:r>
+        <w:t>Similar to</w:t>
+      </w:r>
+      <w:proofErr w:type="gramEnd"/>
+      <w:r>
+        <w:t xml:space="preserve"> micro-services, when development of each team is completed, they could come together and be deployed as a single cohesive unit, meaning a proper and complete functional front-end page.</w:t>
+      </w:r>
+    </w:p>
+    <w:p/>
+    <w:p>
+      <w:pPr>
+        <w:rPr>
+          <w:b/>
+          <w:bCs/>
+        </w:rPr>
+      </w:pPr>
+      <w:r>
+        <w:rPr>
+          <w:b/>
+          <w:bCs/>
+        </w:rPr>
+        <w:t xml:space="preserve">What Are </w:t>
+      </w:r>
+      <w:proofErr w:type="gramStart"/>
+      <w:r>
+        <w:rPr>
+          <w:b/>
+          <w:bCs/>
+        </w:rPr>
+        <w:t>The</w:t>
+      </w:r>
+      <w:proofErr w:type="gramEnd"/>
+      <w:r>
+        <w:rPr>
+          <w:b/>
+          <w:bCs/>
+        </w:rPr>
+        <w:t xml:space="preserve"> Benefits Of Adopting Micro-Frontends?</w:t>
+      </w:r>
+    </w:p>
+    <w:p/>
+    <w:p>
+      <w:pPr>
+        <w:rPr>
+          <w:lang w:val="en-US"/>
+        </w:rPr>
+      </w:pPr>
+    </w:p>
+    <w:p>
+      <w:pPr>
+        <w:rPr>
           <w:lang w:val="en-US"/>
         </w:rPr>
       </w:pPr>
@@ -683,7 +1483,6 @@
   <w:style w:type="character" w:default="1" w:styleId="DefaultParagraphFont">
     <w:name w:val="Default Paragraph Font"/>
     <w:uiPriority w:val="1"/>
-    <w:semiHidden/>
     <w:unhideWhenUsed/>
   </w:style>
   <w:style w:type="table" w:default="1" w:styleId="TableNormal">
@@ -995,6 +1794,41 @@
       <w:smallCaps/>
       <w:color w:val="0F4761" w:themeColor="accent1" w:themeShade="BF"/>
       <w:spacing w:val="5"/>
+    </w:rPr>
+  </w:style>
+  <w:style w:type="character" w:styleId="Hyperlink">
+    <w:name w:val="Hyperlink"/>
+    <w:basedOn w:val="DefaultParagraphFont"/>
+    <w:uiPriority w:val="99"/>
+    <w:unhideWhenUsed/>
+    <w:rsid w:val="001C3CE0"/>
+    <w:rPr>
+      <w:color w:val="467886" w:themeColor="hyperlink"/>
+      <w:u w:val="single"/>
+    </w:rPr>
+  </w:style>
+  <w:style w:type="character" w:styleId="UnresolvedMention">
+    <w:name w:val="Unresolved Mention"/>
+    <w:basedOn w:val="DefaultParagraphFont"/>
+    <w:uiPriority w:val="99"/>
+    <w:semiHidden/>
+    <w:unhideWhenUsed/>
+    <w:rsid w:val="001C3CE0"/>
+    <w:rPr>
+      <w:color w:val="605E5C"/>
+      <w:shd w:val="clear" w:color="auto" w:fill="E1DFDD"/>
+    </w:rPr>
+  </w:style>
+  <w:style w:type="character" w:styleId="FollowedHyperlink">
+    <w:name w:val="FollowedHyperlink"/>
+    <w:basedOn w:val="DefaultParagraphFont"/>
+    <w:uiPriority w:val="99"/>
+    <w:semiHidden/>
+    <w:unhideWhenUsed/>
+    <w:rsid w:val="001C3CE0"/>
+    <w:rPr>
+      <w:color w:val="96607D" w:themeColor="followedHyperlink"/>
+      <w:u w:val="single"/>
     </w:rPr>
   </w:style>
 </w:styles>
@@ -1293,4 +2127,16 @@
     </a:ext>
   </a:extLst>
 </a:theme>
+</file>
+
+<file path=customXml/item1.xml><?xml version="1.0" encoding="utf-8"?>
+<b:Sources xmlns:b="http://schemas.openxmlformats.org/officeDocument/2006/bibliography" xmlns="http://schemas.openxmlformats.org/officeDocument/2006/bibliography" SelectedStyle="\APASixthEditionOfficeOnline.xsl" StyleName="APA" Version="6"/>
+</file>
+
+<file path=customXml/itemProps1.xml><?xml version="1.0" encoding="utf-8"?>
+<ds:datastoreItem xmlns:ds="http://schemas.openxmlformats.org/officeDocument/2006/customXml" ds:itemID="{A89414AC-9588-4BB3-8616-7251D87A5EF2}">
+  <ds:schemaRefs>
+    <ds:schemaRef ds:uri="http://schemas.openxmlformats.org/officeDocument/2006/bibliography"/>
+  </ds:schemaRefs>
+</ds:datastoreItem>
 </file>
</xml_diff>